<commit_message>
Adding first Defect document
</commit_message>
<xml_diff>
--- a/DefectTemplate.docx
+++ b/DefectTemplate.docx
@@ -1,6 +1,6 @@
 
 <file path=word/document.xml><?xml version="1.0" encoding="utf-8"?>
-<w:document xmlns:wpc="http://schemas.microsoft.com/office/word/2010/wordprocessingCanvas" xmlns:cx="http://schemas.microsoft.com/office/drawing/2014/chartex" xmlns:cx1="http://schemas.microsoft.com/office/drawing/2015/9/8/chartex" xmlns:mc="http://schemas.openxmlformats.org/markup-compatibility/2006" xmlns:o="urn:schemas-microsoft-com:office:office" xmlns:r="http://schemas.openxmlformats.org/officeDocument/2006/relationships" xmlns:m="http://schemas.openxmlformats.org/officeDocument/2006/math" xmlns:v="urn:schemas-microsoft-com:vml" xmlns:wp14="http://schemas.microsoft.com/office/word/2010/wordprocessingDrawing" xmlns:wp="http://schemas.openxmlformats.org/drawingml/2006/wordprocessingDrawing" xmlns:w10="urn:schemas-microsoft-com:office:word" xmlns:w="http://schemas.openxmlformats.org/wordprocessingml/2006/main" xmlns:w14="http://schemas.microsoft.com/office/word/2010/wordml" xmlns:w15="http://schemas.microsoft.com/office/word/2012/wordml" xmlns:w16se="http://schemas.microsoft.com/office/word/2015/wordml/symex" xmlns:wpg="http://schemas.microsoft.com/office/word/2010/wordprocessingGroup" xmlns:wpi="http://schemas.microsoft.com/office/word/2010/wordprocessingInk" xmlns:wne="http://schemas.microsoft.com/office/word/2006/wordml" xmlns:wps="http://schemas.microsoft.com/office/word/2010/wordprocessingShape" mc:Ignorable="w14 w15 w16se wp14">
+<w:document xmlns:wpc="http://schemas.microsoft.com/office/word/2010/wordprocessingCanvas" xmlns:cx="http://schemas.microsoft.com/office/drawing/2014/chartex" xmlns:cx1="http://schemas.microsoft.com/office/drawing/2015/9/8/chartex" xmlns:cx2="http://schemas.microsoft.com/office/drawing/2015/10/21/chartex" xmlns:cx3="http://schemas.microsoft.com/office/drawing/2016/5/9/chartex" xmlns:cx4="http://schemas.microsoft.com/office/drawing/2016/5/10/chartex" xmlns:cx5="http://schemas.microsoft.com/office/drawing/2016/5/11/chartex" xmlns:cx6="http://schemas.microsoft.com/office/drawing/2016/5/12/chartex" xmlns:cx7="http://schemas.microsoft.com/office/drawing/2016/5/13/chartex" xmlns:cx8="http://schemas.microsoft.com/office/drawing/2016/5/14/chartex" xmlns:mc="http://schemas.openxmlformats.org/markup-compatibility/2006" xmlns:aink="http://schemas.microsoft.com/office/drawing/2016/ink" xmlns:am3d="http://schemas.microsoft.com/office/drawing/2017/model3d" xmlns:o="urn:schemas-microsoft-com:office:office" xmlns:r="http://schemas.openxmlformats.org/officeDocument/2006/relationships" xmlns:m="http://schemas.openxmlformats.org/officeDocument/2006/math" xmlns:v="urn:schemas-microsoft-com:vml" xmlns:wp14="http://schemas.microsoft.com/office/word/2010/wordprocessingDrawing" xmlns:wp="http://schemas.openxmlformats.org/drawingml/2006/wordprocessingDrawing" xmlns:w10="urn:schemas-microsoft-com:office:word" xmlns:w="http://schemas.openxmlformats.org/wordprocessingml/2006/main" xmlns:w14="http://schemas.microsoft.com/office/word/2010/wordml" xmlns:w15="http://schemas.microsoft.com/office/word/2012/wordml" xmlns:w16cid="http://schemas.microsoft.com/office/word/2016/wordml/cid" xmlns:w16se="http://schemas.microsoft.com/office/word/2015/wordml/symex" xmlns:wpg="http://schemas.microsoft.com/office/word/2010/wordprocessingGroup" xmlns:wpi="http://schemas.microsoft.com/office/word/2010/wordprocessingInk" xmlns:wne="http://schemas.microsoft.com/office/word/2006/wordml" xmlns:wps="http://schemas.microsoft.com/office/word/2010/wordprocessingShape" mc:Ignorable="w14 w15 w16se w16cid wp14">
   <w:body>
     <w:p>
       <w:pPr>
@@ -100,8 +100,6 @@
       <w:r>
         <w:t>Open/Accepted/Working/Test/Rejected/Deferred/Closed</w:t>
       </w:r>
-      <w:bookmarkStart w:id="0" w:name="_GoBack"/>
-      <w:bookmarkEnd w:id="0"/>
     </w:p>
     <w:p>
       <w:r>
@@ -121,7 +119,7 @@
         <w:pStyle w:val="ListParagraph"/>
         <w:numPr>
           <w:ilvl w:val="0"/>
-          <w:numId w:val="1"/>
+          <w:numId w:val="4"/>
         </w:numPr>
       </w:pPr>
       <w:r>
@@ -133,7 +131,7 @@
         <w:pStyle w:val="ListParagraph"/>
         <w:numPr>
           <w:ilvl w:val="0"/>
-          <w:numId w:val="1"/>
+          <w:numId w:val="4"/>
         </w:numPr>
       </w:pPr>
       <w:r>
@@ -145,7 +143,7 @@
         <w:pStyle w:val="ListParagraph"/>
         <w:numPr>
           <w:ilvl w:val="0"/>
-          <w:numId w:val="1"/>
+          <w:numId w:val="4"/>
         </w:numPr>
       </w:pPr>
       <w:r>
@@ -157,7 +155,7 @@
         <w:pStyle w:val="ListParagraph"/>
         <w:numPr>
           <w:ilvl w:val="0"/>
-          <w:numId w:val="1"/>
+          <w:numId w:val="4"/>
         </w:numPr>
       </w:pPr>
       <w:r>
@@ -212,7 +210,7 @@
         <w:pStyle w:val="ListParagraph"/>
         <w:numPr>
           <w:ilvl w:val="0"/>
-          <w:numId w:val="3"/>
+          <w:numId w:val="5"/>
         </w:numPr>
       </w:pPr>
       <w:r>
@@ -224,7 +222,7 @@
         <w:pStyle w:val="ListParagraph"/>
         <w:numPr>
           <w:ilvl w:val="0"/>
-          <w:numId w:val="3"/>
+          <w:numId w:val="5"/>
         </w:numPr>
       </w:pPr>
       <w:r>
@@ -236,7 +234,7 @@
         <w:pStyle w:val="ListParagraph"/>
         <w:numPr>
           <w:ilvl w:val="0"/>
-          <w:numId w:val="3"/>
+          <w:numId w:val="5"/>
         </w:numPr>
       </w:pPr>
       <w:r>
@@ -270,6 +268,10 @@
       </w:r>
     </w:p>
     <w:p/>
+    <w:p>
+      <w:bookmarkStart w:id="0" w:name="_GoBack"/>
+      <w:bookmarkEnd w:id="0"/>
+    </w:p>
     <w:sectPr>
       <w:pgSz w:w="12240" w:h="15840"/>
       <w:pgMar w:top="1440" w:right="1440" w:bottom="1440" w:left="1440" w:header="720" w:footer="720" w:gutter="0"/>
@@ -281,7 +283,7 @@
 </file>
 
 <file path=word/numbering.xml><?xml version="1.0" encoding="utf-8"?>
-<w:numbering xmlns:wpc="http://schemas.microsoft.com/office/word/2010/wordprocessingCanvas" xmlns:cx="http://schemas.microsoft.com/office/drawing/2014/chartex" xmlns:cx1="http://schemas.microsoft.com/office/drawing/2015/9/8/chartex" xmlns:mc="http://schemas.openxmlformats.org/markup-compatibility/2006" xmlns:o="urn:schemas-microsoft-com:office:office" xmlns:r="http://schemas.openxmlformats.org/officeDocument/2006/relationships" xmlns:m="http://schemas.openxmlformats.org/officeDocument/2006/math" xmlns:v="urn:schemas-microsoft-com:vml" xmlns:wp14="http://schemas.microsoft.com/office/word/2010/wordprocessingDrawing" xmlns:wp="http://schemas.openxmlformats.org/drawingml/2006/wordprocessingDrawing" xmlns:w10="urn:schemas-microsoft-com:office:word" xmlns:w="http://schemas.openxmlformats.org/wordprocessingml/2006/main" xmlns:w14="http://schemas.microsoft.com/office/word/2010/wordml" xmlns:w15="http://schemas.microsoft.com/office/word/2012/wordml" xmlns:w16se="http://schemas.microsoft.com/office/word/2015/wordml/symex" xmlns:wpg="http://schemas.microsoft.com/office/word/2010/wordprocessingGroup" xmlns:wpi="http://schemas.microsoft.com/office/word/2010/wordprocessingInk" xmlns:wne="http://schemas.microsoft.com/office/word/2006/wordml" xmlns:wps="http://schemas.microsoft.com/office/word/2010/wordprocessingShape" mc:Ignorable="w14 w15 w16se wp14">
+<w:numbering xmlns:wpc="http://schemas.microsoft.com/office/word/2010/wordprocessingCanvas" xmlns:cx="http://schemas.microsoft.com/office/drawing/2014/chartex" xmlns:cx1="http://schemas.microsoft.com/office/drawing/2015/9/8/chartex" xmlns:cx2="http://schemas.microsoft.com/office/drawing/2015/10/21/chartex" xmlns:cx3="http://schemas.microsoft.com/office/drawing/2016/5/9/chartex" xmlns:cx4="http://schemas.microsoft.com/office/drawing/2016/5/10/chartex" xmlns:cx5="http://schemas.microsoft.com/office/drawing/2016/5/11/chartex" xmlns:cx6="http://schemas.microsoft.com/office/drawing/2016/5/12/chartex" xmlns:cx7="http://schemas.microsoft.com/office/drawing/2016/5/13/chartex" xmlns:cx8="http://schemas.microsoft.com/office/drawing/2016/5/14/chartex" xmlns:mc="http://schemas.openxmlformats.org/markup-compatibility/2006" xmlns:aink="http://schemas.microsoft.com/office/drawing/2016/ink" xmlns:am3d="http://schemas.microsoft.com/office/drawing/2017/model3d" xmlns:o="urn:schemas-microsoft-com:office:office" xmlns:r="http://schemas.openxmlformats.org/officeDocument/2006/relationships" xmlns:m="http://schemas.openxmlformats.org/officeDocument/2006/math" xmlns:v="urn:schemas-microsoft-com:vml" xmlns:wp14="http://schemas.microsoft.com/office/word/2010/wordprocessingDrawing" xmlns:wp="http://schemas.openxmlformats.org/drawingml/2006/wordprocessingDrawing" xmlns:w10="urn:schemas-microsoft-com:office:word" xmlns:w="http://schemas.openxmlformats.org/wordprocessingml/2006/main" xmlns:w14="http://schemas.microsoft.com/office/word/2010/wordml" xmlns:w15="http://schemas.microsoft.com/office/word/2012/wordml" xmlns:w16cid="http://schemas.microsoft.com/office/word/2016/wordml/cid" xmlns:w16se="http://schemas.microsoft.com/office/word/2015/wordml/symex" xmlns:wpg="http://schemas.microsoft.com/office/word/2010/wordprocessingGroup" xmlns:wpi="http://schemas.microsoft.com/office/word/2010/wordprocessingInk" xmlns:wne="http://schemas.microsoft.com/office/word/2006/wordml" xmlns:wps="http://schemas.microsoft.com/office/word/2010/wordprocessingShape" mc:Ignorable="w14 w15 w16se w16cid wp14">
   <w:abstractNum w:abstractNumId="0" w15:restartNumberingAfterBreak="0">
     <w:nsid w:val="0E6E544B"/>
     <w:multiLevelType w:val="hybridMultilevel"/>
@@ -602,11 +604,53 @@
   <w:num w:numId="3">
     <w:abstractNumId w:val="2"/>
   </w:num>
+  <w:num w:numId="4">
+    <w:abstractNumId w:val="1"/>
+    <w:lvlOverride w:ilvl="0">
+      <w:startOverride w:val="1"/>
+    </w:lvlOverride>
+    <w:lvlOverride w:ilvl="1">
+      <w:startOverride w:val="1"/>
+    </w:lvlOverride>
+    <w:lvlOverride w:ilvl="2">
+      <w:startOverride w:val="1"/>
+    </w:lvlOverride>
+    <w:lvlOverride w:ilvl="3">
+      <w:startOverride w:val="1"/>
+    </w:lvlOverride>
+    <w:lvlOverride w:ilvl="4">
+      <w:startOverride w:val="1"/>
+    </w:lvlOverride>
+    <w:lvlOverride w:ilvl="5">
+      <w:startOverride w:val="1"/>
+    </w:lvlOverride>
+    <w:lvlOverride w:ilvl="6">
+      <w:startOverride w:val="1"/>
+    </w:lvlOverride>
+    <w:lvlOverride w:ilvl="7">
+      <w:startOverride w:val="1"/>
+    </w:lvlOverride>
+    <w:lvlOverride w:ilvl="8">
+      <w:startOverride w:val="1"/>
+    </w:lvlOverride>
+  </w:num>
+  <w:num w:numId="5">
+    <w:abstractNumId w:val="2"/>
+    <w:lvlOverride w:ilvl="0"/>
+    <w:lvlOverride w:ilvl="1"/>
+    <w:lvlOverride w:ilvl="2"/>
+    <w:lvlOverride w:ilvl="3"/>
+    <w:lvlOverride w:ilvl="4"/>
+    <w:lvlOverride w:ilvl="5"/>
+    <w:lvlOverride w:ilvl="6"/>
+    <w:lvlOverride w:ilvl="7"/>
+    <w:lvlOverride w:ilvl="8"/>
+  </w:num>
 </w:numbering>
 </file>
 
 <file path=word/styles.xml><?xml version="1.0" encoding="utf-8"?>
-<w:styles xmlns:mc="http://schemas.openxmlformats.org/markup-compatibility/2006" xmlns:r="http://schemas.openxmlformats.org/officeDocument/2006/relationships" xmlns:w="http://schemas.openxmlformats.org/wordprocessingml/2006/main" xmlns:w14="http://schemas.microsoft.com/office/word/2010/wordml" xmlns:w15="http://schemas.microsoft.com/office/word/2012/wordml" xmlns:w16se="http://schemas.microsoft.com/office/word/2015/wordml/symex" mc:Ignorable="w14 w15 w16se">
+<w:styles xmlns:mc="http://schemas.openxmlformats.org/markup-compatibility/2006" xmlns:r="http://schemas.openxmlformats.org/officeDocument/2006/relationships" xmlns:w="http://schemas.openxmlformats.org/wordprocessingml/2006/main" xmlns:w14="http://schemas.microsoft.com/office/word/2010/wordml" xmlns:w15="http://schemas.microsoft.com/office/word/2012/wordml" xmlns:w16cid="http://schemas.microsoft.com/office/word/2016/wordml/cid" xmlns:w16se="http://schemas.microsoft.com/office/word/2015/wordml/symex" mc:Ignorable="w14 w15 w16se w16cid">
   <w:docDefaults>
     <w:rPrDefault>
       <w:rPr>
@@ -622,7 +666,7 @@
       </w:pPr>
     </w:pPrDefault>
   </w:docDefaults>
-  <w:latentStyles w:defLockedState="0" w:defUIPriority="99" w:defSemiHidden="0" w:defUnhideWhenUsed="0" w:defQFormat="0" w:count="371">
+  <w:latentStyles w:defLockedState="0" w:defUIPriority="99" w:defSemiHidden="0" w:defUnhideWhenUsed="0" w:defQFormat="0" w:count="375">
     <w:lsdException w:name="Normal" w:uiPriority="0" w:qFormat="1"/>
     <w:lsdException w:name="heading 1" w:uiPriority="9" w:qFormat="1"/>
     <w:lsdException w:name="heading 2" w:semiHidden="1" w:uiPriority="9" w:unhideWhenUsed="1" w:qFormat="1"/>
@@ -994,6 +1038,10 @@
     <w:lsdException w:name="List Table 5 Dark Accent 6" w:uiPriority="50"/>
     <w:lsdException w:name="List Table 6 Colorful Accent 6" w:uiPriority="51"/>
     <w:lsdException w:name="List Table 7 Colorful Accent 6" w:uiPriority="52"/>
+    <w:lsdException w:name="Mention" w:semiHidden="1" w:unhideWhenUsed="1"/>
+    <w:lsdException w:name="Smart Hyperlink" w:semiHidden="1" w:unhideWhenUsed="1"/>
+    <w:lsdException w:name="Hashtag" w:semiHidden="1" w:unhideWhenUsed="1"/>
+    <w:lsdException w:name="Unresolved Mention" w:semiHidden="1" w:unhideWhenUsed="1"/>
   </w:latentStyles>
   <w:style w:type="paragraph" w:default="1" w:styleId="Normal">
     <w:name w:val="Normal"/>
@@ -1045,7 +1093,6 @@
   <w:style w:type="character" w:default="1" w:styleId="DefaultParagraphFont">
     <w:name w:val="Default Paragraph Font"/>
     <w:uiPriority w:val="1"/>
-    <w:semiHidden/>
     <w:unhideWhenUsed/>
   </w:style>
   <w:style w:type="table" w:default="1" w:styleId="TableNormal">
@@ -1105,6 +1152,84 @@
       <w:ind w:left="720"/>
       <w:contextualSpacing/>
     </w:pPr>
+  </w:style>
+  <w:style w:type="paragraph" w:styleId="HTMLPreformatted">
+    <w:name w:val="HTML Preformatted"/>
+    <w:basedOn w:val="Normal"/>
+    <w:link w:val="HTMLPreformattedChar"/>
+    <w:uiPriority w:val="99"/>
+    <w:semiHidden/>
+    <w:unhideWhenUsed/>
+    <w:rsid w:val="00564154"/>
+    <w:pPr>
+      <w:tabs>
+        <w:tab w:val="left" w:pos="916"/>
+        <w:tab w:val="left" w:pos="1832"/>
+        <w:tab w:val="left" w:pos="2748"/>
+        <w:tab w:val="left" w:pos="3664"/>
+        <w:tab w:val="left" w:pos="4580"/>
+        <w:tab w:val="left" w:pos="5496"/>
+        <w:tab w:val="left" w:pos="6412"/>
+        <w:tab w:val="left" w:pos="7328"/>
+        <w:tab w:val="left" w:pos="8244"/>
+        <w:tab w:val="left" w:pos="9160"/>
+        <w:tab w:val="left" w:pos="10076"/>
+        <w:tab w:val="left" w:pos="10992"/>
+        <w:tab w:val="left" w:pos="11908"/>
+        <w:tab w:val="left" w:pos="12824"/>
+        <w:tab w:val="left" w:pos="13740"/>
+        <w:tab w:val="left" w:pos="14656"/>
+      </w:tabs>
+      <w:spacing w:after="0" w:line="240" w:lineRule="auto"/>
+    </w:pPr>
+    <w:rPr>
+      <w:rFonts w:ascii="Courier New" w:eastAsia="Times New Roman" w:hAnsi="Courier New" w:cs="Courier New"/>
+      <w:sz w:val="20"/>
+      <w:szCs w:val="20"/>
+    </w:rPr>
+  </w:style>
+  <w:style w:type="character" w:customStyle="1" w:styleId="HTMLPreformattedChar">
+    <w:name w:val="HTML Preformatted Char"/>
+    <w:basedOn w:val="DefaultParagraphFont"/>
+    <w:link w:val="HTMLPreformatted"/>
+    <w:uiPriority w:val="99"/>
+    <w:semiHidden/>
+    <w:rsid w:val="00564154"/>
+    <w:rPr>
+      <w:rFonts w:ascii="Courier New" w:eastAsia="Times New Roman" w:hAnsi="Courier New" w:cs="Courier New"/>
+      <w:sz w:val="20"/>
+      <w:szCs w:val="20"/>
+    </w:rPr>
+  </w:style>
+  <w:style w:type="paragraph" w:styleId="BalloonText">
+    <w:name w:val="Balloon Text"/>
+    <w:basedOn w:val="Normal"/>
+    <w:link w:val="BalloonTextChar"/>
+    <w:uiPriority w:val="99"/>
+    <w:semiHidden/>
+    <w:unhideWhenUsed/>
+    <w:rsid w:val="00E25B00"/>
+    <w:pPr>
+      <w:spacing w:after="0" w:line="240" w:lineRule="auto"/>
+    </w:pPr>
+    <w:rPr>
+      <w:rFonts w:ascii="Segoe UI" w:hAnsi="Segoe UI" w:cs="Segoe UI"/>
+      <w:sz w:val="18"/>
+      <w:szCs w:val="18"/>
+    </w:rPr>
+  </w:style>
+  <w:style w:type="character" w:customStyle="1" w:styleId="BalloonTextChar">
+    <w:name w:val="Balloon Text Char"/>
+    <w:basedOn w:val="DefaultParagraphFont"/>
+    <w:link w:val="BalloonText"/>
+    <w:uiPriority w:val="99"/>
+    <w:semiHidden/>
+    <w:rsid w:val="00E25B00"/>
+    <w:rPr>
+      <w:rFonts w:ascii="Segoe UI" w:hAnsi="Segoe UI" w:cs="Segoe UI"/>
+      <w:sz w:val="18"/>
+      <w:szCs w:val="18"/>
+    </w:rPr>
   </w:style>
 </w:styles>
 </file>

</xml_diff>